<commit_message>
week 2 assignment on plsql,junit,mockito and logger
</commit_message>
<xml_diff>
--- a/weekly assignments/week2/code/JUNIT BASIC TESTING Ex 1,3,4 - Settingup,Assertion,AAA Pattern and Teardown.docx
+++ b/weekly assignments/week2/code/JUNIT BASIC TESTING Ex 1,3,4 - Settingup,Assertion,AAA Pattern and Teardown.docx
@@ -4,7 +4,7 @@
   <w:body>
     <w:p>
       <w:r>
-        <w:t>JUNIT BSIC TESTING-------</w:t>
+        <w:t>JUNIT TESTING-------</w:t>
       </w:r>
       <w:r>
         <w:br/>
@@ -13,6 +13,9 @@
     </w:p>
     <w:p>
       <w:r>
+        <w:rPr>
+          <w:noProof/>
+        </w:rPr>
         <w:drawing>
           <wp:inline distT="0" distB="0" distL="0" distR="0" wp14:anchorId="473AD9A9" wp14:editId="35416D78">
             <wp:extent cx="5943600" cy="5090160"/>
@@ -74,6 +77,9 @@
     <w:p/>
     <w:p>
       <w:r>
+        <w:rPr>
+          <w:noProof/>
+        </w:rPr>
         <w:drawing>
           <wp:inline distT="0" distB="0" distL="0" distR="0" wp14:anchorId="5FE3457B" wp14:editId="0001FF80">
             <wp:extent cx="5943600" cy="3150870"/>
@@ -132,6 +138,9 @@
     <w:p/>
     <w:p>
       <w:r>
+        <w:rPr>
+          <w:noProof/>
+        </w:rPr>
         <w:lastRenderedPageBreak/>
         <w:drawing>
           <wp:inline distT="0" distB="0" distL="0" distR="0" wp14:anchorId="6A76D9D4" wp14:editId="4D37C571">

</xml_diff>